<commit_message>
introduccion, motivacion y parte del proceso
</commit_message>
<xml_diff>
--- a/presentacion/Guía presentacion.docx
+++ b/presentacion/Guía presentacion.docx
@@ -24,6 +24,17 @@
       </w:r>
     </w:p>
     <w:p>
+      <w:r>
+        <w:t xml:space="preserve">El presente trabajo se enmarca concretamente dentro del proyecto LUCA. El objetivo general de dicho proyecto es proporcionar una interfaz de acceso uniforme a un conjunto de fuentes de datos </w:t>
+      </w:r>
+      <w:r>
+        <w:t>heterogéneas</w:t>
+      </w:r>
+      <w:r>
+        <w:t>.</w:t>
+      </w:r>
+    </w:p>
+    <w:p>
       <w:pPr>
         <w:pStyle w:val="Prrafodelista"/>
         <w:numPr>
@@ -31,10 +42,324 @@
           <w:numId w:val="1"/>
         </w:numPr>
       </w:pPr>
-      <w:bookmarkStart w:id="0" w:name="_GoBack"/>
-      <w:bookmarkEnd w:id="0"/>
       <w:r>
         <w:t>Motivación</w:t>
+      </w:r>
+    </w:p>
+    <w:p>
+      <w:r>
+        <w:t xml:space="preserve">En los </w:t>
+      </w:r>
+      <w:r>
+        <w:t>últimos</w:t>
+      </w:r>
+      <w:r>
+        <w:t xml:space="preserve"> a</w:t>
+      </w:r>
+      <w:r>
+        <w:t>ñ</w:t>
+      </w:r>
+      <w:r>
+        <w:t xml:space="preserve">os, el volumen de datos recogidos y manipulados por las empresas ha aumentado de forma vertiginosa. Estos datos se han ido almacenando en diferentes tipos de fuentes conforme las empresas </w:t>
+      </w:r>
+      <w:r>
+        <w:t>crecían</w:t>
+      </w:r>
+      <w:r>
+        <w:t xml:space="preserve"> y sus sistemas evolucionaban y se fusionaban. Como resultado de este proceso no es </w:t>
+      </w:r>
+      <w:r>
+        <w:t>extraño</w:t>
+      </w:r>
+      <w:r>
+        <w:t xml:space="preserve"> actualmente encontrar empresas que tengan sus datos almacenados en sistemas tan dispares como bases de datos relacionales, hojas XML o repositorios FTP. </w:t>
+      </w:r>
+    </w:p>
+    <w:p>
+      <w:r>
+        <w:t xml:space="preserve">Como consecuencia de esta nueva </w:t>
+      </w:r>
+      <w:r>
+        <w:t>situación</w:t>
+      </w:r>
+      <w:r>
+        <w:t xml:space="preserve">, cuando un usuario quiere obtener una </w:t>
+      </w:r>
+      <w:r>
+        <w:t>información</w:t>
+      </w:r>
+      <w:r>
+        <w:t xml:space="preserve"> concreta cuyos datos residen en varios de estos sistemas, ´este necesita acceder a cada uno de estos sistemas, extraer de cada sistema la </w:t>
+      </w:r>
+      <w:r>
+        <w:t>información</w:t>
+      </w:r>
+      <w:r>
+        <w:t xml:space="preserve"> que precisa, y finalmente filtrarla y unificarla para finalmente obtener los datos requeridos. </w:t>
+      </w:r>
+    </w:p>
+    <w:p>
+      <w:r>
+        <w:t xml:space="preserve">Por ejemplo, una cadena de venta de </w:t>
+      </w:r>
+      <w:r>
+        <w:t>electrodomésticos</w:t>
+      </w:r>
+      <w:r>
+        <w:t xml:space="preserve"> </w:t>
+      </w:r>
+      <w:r>
+        <w:t>podría</w:t>
+      </w:r>
+      <w:r>
+        <w:t xml:space="preserve"> tener sistemas </w:t>
+      </w:r>
+      <w:r>
+        <w:t>informáticos</w:t>
+      </w:r>
+      <w:r>
+        <w:t xml:space="preserve"> diferentes para el departamento de </w:t>
+      </w:r>
+      <w:r>
+        <w:t>atención</w:t>
+      </w:r>
+      <w:r>
+        <w:t xml:space="preserve"> al cliente, para el departamento </w:t>
+      </w:r>
+      <w:r>
+        <w:t>técnico</w:t>
+      </w:r>
+      <w:r>
+        <w:t xml:space="preserve"> de postventa y para el departamento de compras y adquisiciones. Por tanto, para conocer con </w:t>
+      </w:r>
+      <w:r>
+        <w:t>precisión</w:t>
+      </w:r>
+      <w:r>
+        <w:t xml:space="preserve"> el estado actual de una </w:t>
+      </w:r>
+      <w:r>
+        <w:t>reparación</w:t>
+      </w:r>
+      <w:r>
+        <w:t xml:space="preserve">, </w:t>
+      </w:r>
+      <w:r>
+        <w:t>podríamos</w:t>
+      </w:r>
+      <w:r>
+        <w:t xml:space="preserve"> necesitar: </w:t>
+      </w:r>
+    </w:p>
+    <w:p>
+      <w:pPr>
+        <w:ind w:left="708"/>
+      </w:pPr>
+      <w:r>
+        <w:t xml:space="preserve">1. Acceder al sistema de </w:t>
+      </w:r>
+      <w:r>
+        <w:t>atención</w:t>
+      </w:r>
+      <w:r>
+        <w:t xml:space="preserve"> al cliente para obtener el identificador de la incidencia y en </w:t>
+      </w:r>
+      <w:r>
+        <w:t>qué</w:t>
+      </w:r>
+      <w:r>
+        <w:t xml:space="preserve"> fase de su </w:t>
+      </w:r>
+      <w:r>
+        <w:t>gestión</w:t>
+      </w:r>
+      <w:r>
+        <w:t xml:space="preserve"> se encuentra. </w:t>
+      </w:r>
+    </w:p>
+    <w:p>
+      <w:pPr>
+        <w:ind w:left="708"/>
+      </w:pPr>
+      <w:r>
+        <w:t xml:space="preserve">2. Una vez corroborado que la incidencia </w:t>
+      </w:r>
+      <w:r>
+        <w:t>esta</w:t>
+      </w:r>
+      <w:r>
+        <w:t xml:space="preserve"> actualmente siendo atendida, </w:t>
+      </w:r>
+      <w:r>
+        <w:t>recuperaríamos</w:t>
+      </w:r>
+      <w:r>
+        <w:t xml:space="preserve"> del sistema de </w:t>
+      </w:r>
+      <w:r>
+        <w:t>gestión</w:t>
+      </w:r>
+      <w:r>
+        <w:t xml:space="preserve"> de reparaciones el estado detallado de la </w:t>
+      </w:r>
+      <w:r>
+        <w:t>reparación</w:t>
+      </w:r>
+      <w:r>
+        <w:t xml:space="preserve">. Como resultado de esta </w:t>
+      </w:r>
+      <w:r>
+        <w:t>operación</w:t>
+      </w:r>
+      <w:r>
+        <w:t xml:space="preserve">, supongamos que averiguamos que la </w:t>
+      </w:r>
+      <w:r>
+        <w:t>reparación</w:t>
+      </w:r>
+      <w:r>
+        <w:t xml:space="preserve"> </w:t>
+      </w:r>
+      <w:r>
+        <w:t>está</w:t>
+      </w:r>
+      <w:r>
+        <w:t xml:space="preserve"> a la espera de recibir una pieza que se ha de sustituir. </w:t>
+      </w:r>
+    </w:p>
+    <w:p>
+      <w:pPr>
+        <w:ind w:left="708"/>
+      </w:pPr>
+      <w:r>
+        <w:t xml:space="preserve">3. Finalmente, para poder hacer una </w:t>
+      </w:r>
+      <w:r>
+        <w:t>estimación</w:t>
+      </w:r>
+      <w:r>
+        <w:t xml:space="preserve"> de cuando </w:t>
+      </w:r>
+      <w:r>
+        <w:t>podría</w:t>
+      </w:r>
+      <w:r>
+        <w:t xml:space="preserve"> estar lista la </w:t>
+      </w:r>
+      <w:r>
+        <w:t>reparación</w:t>
+      </w:r>
+      <w:r>
+        <w:t xml:space="preserve">, </w:t>
+      </w:r>
+      <w:r>
+        <w:t>accederíamos</w:t>
+      </w:r>
+      <w:r>
+        <w:t xml:space="preserve"> al sistema de compra y adquisiciones para averiguar cuando </w:t>
+      </w:r>
+      <w:r>
+        <w:t>está</w:t>
+      </w:r>
+      <w:r>
+        <w:t xml:space="preserve"> prevista la entrega de la pieza solicitada. </w:t>
+      </w:r>
+    </w:p>
+    <w:p>
+      <w:r>
+        <w:t xml:space="preserve">Como hemos comentado anteriormente, a cada uno de estos sistemas </w:t>
+      </w:r>
+      <w:r>
+        <w:t>podría</w:t>
+      </w:r>
+      <w:r>
+        <w:t xml:space="preserve"> accederse de manera diferente. Por ejemplo, el primero </w:t>
+      </w:r>
+      <w:r>
+        <w:t>podría</w:t>
+      </w:r>
+      <w:r>
+        <w:t xml:space="preserve"> consultarse utilizando un servicio web. La </w:t>
+      </w:r>
+      <w:r>
+        <w:t>información</w:t>
+      </w:r>
+      <w:r>
+        <w:t xml:space="preserve"> del segundo </w:t>
+      </w:r>
+      <w:r>
+        <w:t>podría</w:t>
+      </w:r>
+      <w:r>
+        <w:t xml:space="preserve"> recuperarse accediendo directamente a una base de datos relacional, mientras que la </w:t>
+      </w:r>
+      <w:r>
+        <w:t>información</w:t>
+      </w:r>
+      <w:r>
+        <w:t xml:space="preserve"> del tercero se </w:t>
+      </w:r>
+      <w:r>
+        <w:t>obtendría</w:t>
+      </w:r>
+      <w:r>
+        <w:t xml:space="preserve"> analizando </w:t>
+      </w:r>
+      <w:r>
+        <w:t>órdenes</w:t>
+      </w:r>
+      <w:r>
+        <w:t xml:space="preserve"> de compra en formato </w:t>
+      </w:r>
+      <w:r>
+        <w:t>puf</w:t>
+      </w:r>
+      <w:r>
+        <w:t xml:space="preserve"> almacenadas en un repositorio de ficheros compartido. </w:t>
+      </w:r>
+    </w:p>
+    <w:p>
+      <w:r>
+        <w:t xml:space="preserve">Por </w:t>
+      </w:r>
+      <w:r>
+        <w:t xml:space="preserve">tanto, el usuario, para poder realizar este proceso, necesita conocer las particularidades de cada sistema y de su forma de acceso. Para aliviar esta </w:t>
+      </w:r>
+      <w:r>
+        <w:t>situación</w:t>
+      </w:r>
+      <w:r>
+        <w:t xml:space="preserve">, dentro de la empresa CIC, se </w:t>
+      </w:r>
+      <w:r>
+        <w:t>está</w:t>
+      </w:r>
+      <w:r>
+        <w:t xml:space="preserve"> desarrollando una </w:t>
+      </w:r>
+      <w:r>
+        <w:t>aplicación</w:t>
+      </w:r>
+      <w:r>
+        <w:t xml:space="preserve"> denominada LUCA, a la cual contribuye este Trabajo Fin de Grado. Para facilitar este proceso de </w:t>
+      </w:r>
+      <w:r>
+        <w:t>recuperación</w:t>
+      </w:r>
+      <w:r>
+        <w:t xml:space="preserve"> de </w:t>
+      </w:r>
+      <w:r>
+        <w:t>información</w:t>
+      </w:r>
+      <w:r>
+        <w:t xml:space="preserve">, LUCA proporciona un lenguaje </w:t>
+      </w:r>
+      <w:r>
+        <w:t>común</w:t>
+      </w:r>
+      <w:r>
+        <w:t xml:space="preserve"> para todas las fuentes de datos a unificar, permitiendo al usuario abstraerse de los detalles de cada fuente.</w:t>
       </w:r>
     </w:p>
     <w:p>
@@ -46,18 +371,7 @@
         </w:numPr>
       </w:pPr>
       <w:r>
-        <w:t>Funcionamiento</w:t>
-      </w:r>
-    </w:p>
-    <w:p>
-      <w:pPr>
-        <w:pStyle w:val="Prrafodelista"/>
-        <w:numPr>
-          <w:ilvl w:val="0"/>
-          <w:numId w:val="1"/>
-        </w:numPr>
-      </w:pPr>
-      <w:r>
+        <w:lastRenderedPageBreak/>
         <w:t>Proceso</w:t>
       </w:r>
     </w:p>
@@ -74,6 +388,117 @@
       </w:r>
     </w:p>
     <w:p>
+      <w:r>
+        <w:t xml:space="preserve">El objetivo general de este Trabajo Fin de Grado es integrar en LUCA el concepto de proceso. Para ello, hay que dar soporte a dos cuestiones diferentes: (1) la </w:t>
+      </w:r>
+      <w:r>
+        <w:t>ejecución</w:t>
+      </w:r>
+      <w:r>
+        <w:t xml:space="preserve"> de los procesos; y (2) la </w:t>
+      </w:r>
+      <w:r>
+        <w:t>especificación</w:t>
+      </w:r>
+      <w:r>
+        <w:t xml:space="preserve"> de procesos. Por tanto, el objetivo general de este trabajo se descompone en estos dos </w:t>
+      </w:r>
+      <w:r>
+        <w:t>subjetivos</w:t>
+      </w:r>
+      <w:r>
+        <w:t xml:space="preserve"> principales. </w:t>
+      </w:r>
+    </w:p>
+    <w:p>
+      <w:r>
+        <w:t xml:space="preserve">El primer objetivo implica poder tratar procesos en LUCA de la misma forma que se trata las consultas. Es decir, los procesos </w:t>
+      </w:r>
+      <w:r>
+        <w:t>deberán</w:t>
+      </w:r>
+      <w:r>
+        <w:t xml:space="preserve"> aparecer como en las consultas bajo una </w:t>
+      </w:r>
+      <w:r>
+        <w:t>pestaña</w:t>
+      </w:r>
+      <w:r>
+        <w:t xml:space="preserve"> de </w:t>
+      </w:r>
+      <w:r>
+        <w:t>gestión</w:t>
+      </w:r>
+      <w:r>
+        <w:t xml:space="preserve"> y otra de </w:t>
+      </w:r>
+      <w:r>
+        <w:t>ejecución</w:t>
+      </w:r>
+      <w:r>
+        <w:t xml:space="preserve">. Obviamente, la complejidad de ejecutar </w:t>
+      </w:r>
+      <w:r>
+        <w:t>un proceso</w:t>
+      </w:r>
+      <w:r>
+        <w:t xml:space="preserve"> es mayor que la de ejecutar una consulta, ya que necesitamos ejecutar varias consultas, resultados intermedios y utilizar estos resultados como entradas para otras consultas. </w:t>
+      </w:r>
+    </w:p>
+    <w:p>
+      <w:r>
+        <w:t xml:space="preserve">El segundo objetivo, que es el que implica una mayor complejidad, consiste en facilitar la </w:t>
+      </w:r>
+      <w:r>
+        <w:t>especificación</w:t>
+      </w:r>
+      <w:r>
+        <w:t xml:space="preserve"> de procesos en LUCA. Para que un proceso pueda ser ejecutado, primero debe ser especificado, indicando </w:t>
+      </w:r>
+      <w:r>
+        <w:t>qué</w:t>
+      </w:r>
+      <w:r>
+        <w:t xml:space="preserve"> consultas lo componen y </w:t>
+      </w:r>
+      <w:r>
+        <w:t>cómo</w:t>
+      </w:r>
+      <w:r>
+        <w:t xml:space="preserve"> se relacionan. De acuerdo con los deseos expresados por los responsables del proyecto LUCA y la empresa CIC, dicho mecanismo de </w:t>
+      </w:r>
+      <w:r>
+        <w:t>especificación</w:t>
+      </w:r>
+      <w:r>
+        <w:t xml:space="preserve"> </w:t>
+      </w:r>
+      <w:r>
+        <w:t>debía</w:t>
+      </w:r>
+      <w:r>
+        <w:t xml:space="preserve"> ser </w:t>
+      </w:r>
+      <w:r>
+        <w:t>gráfico</w:t>
+      </w:r>
+      <w:r>
+        <w:t xml:space="preserve">, permitiendo </w:t>
+      </w:r>
+      <w:r>
+        <w:t>así</w:t>
+      </w:r>
+      <w:r>
+        <w:t xml:space="preserve"> componer consultas de manera visual mediante la </w:t>
+      </w:r>
+      <w:r>
+        <w:t>interconexión</w:t>
+      </w:r>
+      <w:r>
+        <w:t xml:space="preserve"> de las salidas de unas con las entradas de otras.</w:t>
+      </w:r>
+    </w:p>
+    <w:p>
       <w:pPr>
         <w:pStyle w:val="Prrafodelista"/>
         <w:numPr>
@@ -100,6 +525,111 @@
       <w:proofErr w:type="spellEnd"/>
     </w:p>
     <w:p>
+      <w:r>
+        <w:t>Go.JS es una biblioteca de JavaScript para implementar editores gr</w:t>
+      </w:r>
+      <w:r>
+        <w:t>áficos</w:t>
+      </w:r>
+      <w:r>
+        <w:t xml:space="preserve"> dentro de interfaces web. </w:t>
+      </w:r>
+      <w:proofErr w:type="spellStart"/>
+      <w:r>
+        <w:t>GoJS</w:t>
+      </w:r>
+      <w:proofErr w:type="spellEnd"/>
+      <w:r>
+        <w:t xml:space="preserve"> facilita la </w:t>
+      </w:r>
+      <w:r>
+        <w:t>implementación</w:t>
+      </w:r>
+      <w:r>
+        <w:t xml:space="preserve"> de tareas tales como </w:t>
+      </w:r>
+      <w:r>
+        <w:t>definición</w:t>
+      </w:r>
+      <w:r>
+        <w:t xml:space="preserve"> de </w:t>
+      </w:r>
+      <w:r>
+        <w:t>símbolos</w:t>
+      </w:r>
+      <w:r>
+        <w:t xml:space="preserve"> </w:t>
+      </w:r>
+      <w:r>
+        <w:t>gráficos</w:t>
+      </w:r>
+      <w:r>
+        <w:t xml:space="preserve">, </w:t>
+      </w:r>
+      <w:r>
+        <w:t>gestión</w:t>
+      </w:r>
+      <w:r>
+        <w:t xml:space="preserve"> de paletas de </w:t>
+      </w:r>
+      <w:r>
+        <w:t>símbolos</w:t>
+      </w:r>
+      <w:r>
+        <w:t xml:space="preserve">, arrastrar y soltar (drag and </w:t>
+      </w:r>
+      <w:proofErr w:type="spellStart"/>
+      <w:r>
+        <w:t>drop</w:t>
+      </w:r>
+      <w:proofErr w:type="spellEnd"/>
+      <w:r>
+        <w:t xml:space="preserve">), copiar y pegar, </w:t>
+      </w:r>
+      <w:r>
+        <w:t>edición</w:t>
+      </w:r>
+      <w:r>
+        <w:t xml:space="preserve"> de etiquetas de texto asociadas a </w:t>
+      </w:r>
+      <w:r>
+        <w:t>símbolos</w:t>
+      </w:r>
+      <w:r>
+        <w:t xml:space="preserve"> </w:t>
+      </w:r>
+      <w:r>
+        <w:t>gráficos</w:t>
+      </w:r>
+      <w:r>
+        <w:t xml:space="preserve">, </w:t>
+      </w:r>
+      <w:r>
+        <w:t>menús</w:t>
+      </w:r>
+      <w:r>
+        <w:t xml:space="preserve"> contextuales, </w:t>
+      </w:r>
+      <w:r>
+        <w:t>función</w:t>
+      </w:r>
+      <w:r>
+        <w:t xml:space="preserve"> de deshacer o la </w:t>
+      </w:r>
+      <w:r>
+        <w:t>gestión</w:t>
+      </w:r>
+      <w:r>
+        <w:t xml:space="preserve"> de eventos de </w:t>
+      </w:r>
+      <w:r>
+        <w:t>ratón</w:t>
+      </w:r>
+      <w:r>
+        <w:t>, entre muchos otros elementos.</w:t>
+      </w:r>
+    </w:p>
+    <w:p>
       <w:pPr>
         <w:pStyle w:val="Prrafodelista"/>
         <w:numPr>
@@ -114,6 +644,196 @@
       <w:proofErr w:type="spellEnd"/>
     </w:p>
     <w:p>
+      <w:proofErr w:type="spellStart"/>
+      <w:r>
+        <w:t>Vaadin</w:t>
+      </w:r>
+      <w:proofErr w:type="spellEnd"/>
+      <w:r>
+        <w:t xml:space="preserve"> es un </w:t>
+      </w:r>
+      <w:proofErr w:type="spellStart"/>
+      <w:r>
+        <w:t>framework</w:t>
+      </w:r>
+      <w:proofErr w:type="spellEnd"/>
+      <w:r>
+        <w:t xml:space="preserve"> para el desarrollo de aplicaciones web avanzadas, </w:t>
+      </w:r>
+      <w:r>
+        <w:t>también</w:t>
+      </w:r>
+      <w:r>
+        <w:t xml:space="preserve"> conocidas como </w:t>
+      </w:r>
+      <w:proofErr w:type="spellStart"/>
+      <w:r>
+        <w:t>Rich</w:t>
+      </w:r>
+      <w:proofErr w:type="spellEnd"/>
+      <w:r>
+        <w:t xml:space="preserve">-Internet </w:t>
+      </w:r>
+      <w:proofErr w:type="spellStart"/>
+      <w:r>
+        <w:t>Applications</w:t>
+      </w:r>
+      <w:proofErr w:type="spellEnd"/>
+      <w:r>
+        <w:t xml:space="preserve"> (RIA). El objetivo del paradigma RIA es desarrollar aplicaciones web con interfaces avanzadas que les haga asemejarse a las aplicaciones de escritorio. La principal ventaja que aporta </w:t>
+      </w:r>
+      <w:proofErr w:type="spellStart"/>
+      <w:r>
+        <w:t>Vaadin</w:t>
+      </w:r>
+      <w:proofErr w:type="spellEnd"/>
+      <w:r>
+        <w:t xml:space="preserve"> es que permite escribir aplicaciones en </w:t>
+      </w:r>
+      <w:r>
+        <w:t>código</w:t>
+      </w:r>
+      <w:r>
+        <w:t xml:space="preserve"> Java, como si fuesen de escritorio, y luego este </w:t>
+      </w:r>
+      <w:r>
+        <w:t>código</w:t>
+      </w:r>
+      <w:r>
+        <w:t xml:space="preserve"> es transformado para que funcione en entornos web. </w:t>
+      </w:r>
+    </w:p>
+    <w:p>
+      <w:r>
+        <w:t xml:space="preserve">Una de las </w:t>
+      </w:r>
+      <w:r>
+        <w:t>características</w:t>
+      </w:r>
+      <w:r>
+        <w:t xml:space="preserve"> diferenciadores de </w:t>
+      </w:r>
+      <w:proofErr w:type="spellStart"/>
+      <w:r>
+        <w:t>Vaadin</w:t>
+      </w:r>
+      <w:proofErr w:type="spellEnd"/>
+      <w:r>
+        <w:t xml:space="preserve"> es que, al contrario de las </w:t>
+      </w:r>
+      <w:r>
+        <w:t>librerías</w:t>
+      </w:r>
+      <w:r>
+        <w:t xml:space="preserve"> de JavaScript tradicionales, </w:t>
+      </w:r>
+      <w:proofErr w:type="spellStart"/>
+      <w:r>
+        <w:t>Vaadin</w:t>
+      </w:r>
+      <w:proofErr w:type="spellEnd"/>
+      <w:r>
+        <w:t xml:space="preserve"> </w:t>
+      </w:r>
+      <w:r>
+        <w:t>también</w:t>
+      </w:r>
+      <w:r>
+        <w:t xml:space="preserve"> contempla la parte del servidor, por lo se generan tanto las llamadas al servidor desde la interfaz </w:t>
+      </w:r>
+      <w:r>
+        <w:t>gráfica</w:t>
+      </w:r>
+      <w:r>
+        <w:t xml:space="preserve"> (</w:t>
+      </w:r>
+      <w:proofErr w:type="spellStart"/>
+      <w:r>
+        <w:t>front-end</w:t>
+      </w:r>
+      <w:proofErr w:type="spellEnd"/>
+      <w:r>
+        <w:t xml:space="preserve">) como la </w:t>
+      </w:r>
+      <w:r>
+        <w:t>recepción</w:t>
+      </w:r>
+      <w:r>
+        <w:t xml:space="preserve"> y tratamiento de esas llamadas en la parte del servidor (back-</w:t>
+      </w:r>
+      <w:proofErr w:type="spellStart"/>
+      <w:r>
+        <w:t>end</w:t>
+      </w:r>
+      <w:proofErr w:type="spellEnd"/>
+      <w:r>
+        <w:t xml:space="preserve">). </w:t>
+      </w:r>
+    </w:p>
+    <w:p>
+      <w:bookmarkStart w:id="0" w:name="_GoBack"/>
+      <w:bookmarkEnd w:id="0"/>
+      <w:r>
+        <w:t xml:space="preserve">Para abstraer al usuario de elementos relacionados con HTML o </w:t>
+      </w:r>
+      <w:proofErr w:type="spellStart"/>
+      <w:r>
+        <w:t>Javascript</w:t>
+      </w:r>
+      <w:proofErr w:type="spellEnd"/>
+      <w:r>
+        <w:t xml:space="preserve">, </w:t>
+      </w:r>
+      <w:proofErr w:type="spellStart"/>
+      <w:r>
+        <w:t>Vaadin</w:t>
+      </w:r>
+      <w:proofErr w:type="spellEnd"/>
+      <w:r>
+        <w:t xml:space="preserve"> utiliza los llamados componentes. Un componente representa un elemento </w:t>
+      </w:r>
+      <w:r>
+        <w:t>gráfico</w:t>
+      </w:r>
+      <w:r>
+        <w:t xml:space="preserve"> o widget. Para el desarrollo de los componentes, </w:t>
+      </w:r>
+      <w:proofErr w:type="spellStart"/>
+      <w:r>
+        <w:t>Vaadin</w:t>
+      </w:r>
+      <w:proofErr w:type="spellEnd"/>
+      <w:r>
+        <w:t xml:space="preserve"> proporciona una serie de clases reutilizables que contienen </w:t>
+      </w:r>
+      <w:r>
+        <w:t>la infraestructura necesaria</w:t>
+      </w:r>
+      <w:r>
+        <w:t xml:space="preserve"> para facilitar su </w:t>
+      </w:r>
+      <w:r>
+        <w:t>traducción</w:t>
+      </w:r>
+      <w:r>
+        <w:t xml:space="preserve"> a </w:t>
+      </w:r>
+      <w:r>
+        <w:t>código</w:t>
+      </w:r>
+      <w:r>
+        <w:t xml:space="preserve"> HTML y </w:t>
+      </w:r>
+      <w:proofErr w:type="spellStart"/>
+      <w:r>
+        <w:t>Javascript</w:t>
+      </w:r>
+      <w:proofErr w:type="spellEnd"/>
+      <w:r>
+        <w:t>.</w:t>
+      </w:r>
+    </w:p>
+    <w:p>
       <w:pPr>
         <w:pStyle w:val="Prrafodelista"/>
         <w:numPr>
@@ -159,6 +879,7 @@
       </w:pPr>
       <w:proofErr w:type="spellStart"/>
       <w:r>
+        <w:lastRenderedPageBreak/>
         <w:t>Vaadin</w:t>
       </w:r>
       <w:proofErr w:type="spellEnd"/>

</xml_diff>

<commit_message>
conector integracion en vaadin y luca
</commit_message>
<xml_diff>
--- a/presentacion/Guía presentacion.docx
+++ b/presentacion/Guía presentacion.docx
@@ -629,363 +629,606 @@
         <w:t xml:space="preserve"> del proyecto.</w:t>
       </w:r>
       <w:r>
-        <w:t xml:space="preserve"> Por otro lado esta el incremento en LUCA, donde se desea aplicar la funcionalidad de proceso utilizando este componente creado, el cual se comporta bajo la arquitectura definida anteriormente.</w:t>
+        <w:t xml:space="preserve"> Por otro </w:t>
+      </w:r>
+      <w:proofErr w:type="gramStart"/>
+      <w:r>
+        <w:t>lado</w:t>
+      </w:r>
+      <w:proofErr w:type="gramEnd"/>
+      <w:r>
+        <w:t xml:space="preserve"> esta el incremento en LUCA, donde se desea aplicar la funcionalidad de proceso utilizando este componente creado, el cual se comporta bajo la arquitectura definida anteriormente.</w:t>
+      </w:r>
+    </w:p>
+    <w:p/>
+    <w:p>
+      <w:pPr>
+        <w:rPr>
+          <w:sz w:val="40"/>
+          <w:szCs w:val="40"/>
+        </w:rPr>
+      </w:pPr>
+      <w:r>
+        <w:rPr>
+          <w:sz w:val="40"/>
+          <w:szCs w:val="40"/>
+        </w:rPr>
+        <w:t xml:space="preserve">Diapositiva </w:t>
+      </w:r>
+      <w:r>
+        <w:rPr>
+          <w:sz w:val="40"/>
+          <w:szCs w:val="40"/>
+        </w:rPr>
+        <w:t>10</w:t>
+      </w:r>
+      <w:r>
+        <w:rPr>
+          <w:sz w:val="40"/>
+          <w:szCs w:val="40"/>
+        </w:rPr>
+        <w:t xml:space="preserve">: </w:t>
+      </w:r>
+      <w:r>
+        <w:rPr>
+          <w:sz w:val="40"/>
+          <w:szCs w:val="40"/>
+        </w:rPr>
+        <w:t>Metodología</w:t>
+      </w:r>
+    </w:p>
+    <w:p>
+      <w:r>
+        <w:t xml:space="preserve">El proyecto se realizó de forma iterativa siguiendo algunos principios de las metodologías ágiles, como es la existencia de un </w:t>
+      </w:r>
+      <w:proofErr w:type="spellStart"/>
+      <w:r>
+        <w:t>product</w:t>
+      </w:r>
+      <w:proofErr w:type="spellEnd"/>
+      <w:r>
+        <w:t xml:space="preserve"> backlog, en un inicio se asignaron un conjunto de tareas o ítems que habría que ir completando, como es la definición del editor, la integración con </w:t>
+      </w:r>
+      <w:proofErr w:type="spellStart"/>
+      <w:r>
+        <w:t>vaadin</w:t>
+      </w:r>
+      <w:proofErr w:type="spellEnd"/>
+      <w:r>
+        <w:t xml:space="preserve">, o la implementación de capas de servicio y repositorio. Entre otro conjunto de principios estaba el llevar un seguimiento, en este caso semanal, donde yo iba informando de mis avances al </w:t>
+      </w:r>
+      <w:proofErr w:type="spellStart"/>
+      <w:r>
+        <w:t>product</w:t>
+      </w:r>
+      <w:proofErr w:type="spellEnd"/>
+      <w:r>
+        <w:t xml:space="preserve"> </w:t>
+      </w:r>
+      <w:proofErr w:type="spellStart"/>
+      <w:r>
+        <w:t>owner</w:t>
+      </w:r>
+      <w:proofErr w:type="spellEnd"/>
+      <w:r>
+        <w:t>, en mi caso fue mi gerente, de forma que este este informado de los avances y de los problemas que me iban surgiendo durante el transcurso del proyecto.</w:t>
+      </w:r>
+    </w:p>
+    <w:p>
+      <w:pPr>
+        <w:rPr>
+          <w:sz w:val="40"/>
+          <w:szCs w:val="40"/>
+        </w:rPr>
+      </w:pPr>
+      <w:r>
+        <w:rPr>
+          <w:sz w:val="40"/>
+          <w:szCs w:val="40"/>
+        </w:rPr>
+        <w:lastRenderedPageBreak/>
+        <w:t xml:space="preserve">Diapositiva </w:t>
+      </w:r>
+      <w:r>
+        <w:rPr>
+          <w:sz w:val="40"/>
+          <w:szCs w:val="40"/>
+        </w:rPr>
+        <w:t>1</w:t>
+      </w:r>
+      <w:r>
+        <w:rPr>
+          <w:sz w:val="40"/>
+          <w:szCs w:val="40"/>
+        </w:rPr>
+        <w:t>1</w:t>
+      </w:r>
+      <w:r>
+        <w:rPr>
+          <w:sz w:val="40"/>
+          <w:szCs w:val="40"/>
+        </w:rPr>
+        <w:t xml:space="preserve">: </w:t>
+      </w:r>
+      <w:r>
+        <w:rPr>
+          <w:sz w:val="40"/>
+          <w:szCs w:val="40"/>
+        </w:rPr>
+        <w:t>Editor Gráfico</w:t>
+      </w:r>
+    </w:p>
+    <w:p>
+      <w:r>
+        <w:t xml:space="preserve">La primera etapa de desarrollo consistió en un aprendizaje y una primera toma de contacto con la librería </w:t>
+      </w:r>
+      <w:proofErr w:type="spellStart"/>
+      <w:r>
+        <w:t>GoJS</w:t>
+      </w:r>
+      <w:proofErr w:type="spellEnd"/>
+      <w:r>
+        <w:t>, la cual se encargaría de montar toda la estructura gráfica.</w:t>
+      </w:r>
+      <w:r>
+        <w:t xml:space="preserve"> Esta librería es muy potente y permite tener una lógica compleja en su interior.</w:t>
+      </w:r>
+    </w:p>
+    <w:p>
+      <w:r>
+        <w:t xml:space="preserve">En esta diapositiva podemos observar cual fue el diseño obtenido tras finalizar el proyecto. </w:t>
+      </w:r>
+      <w:r>
+        <w:t xml:space="preserve">Podemos observar que la caja contenedora es el propio proceso y tiene en su interior </w:t>
+      </w:r>
+      <w:proofErr w:type="spellStart"/>
+      <w:r>
+        <w:t>subcajas</w:t>
+      </w:r>
+      <w:proofErr w:type="spellEnd"/>
+      <w:r>
+        <w:t xml:space="preserve"> o subprocesos interconectados entre </w:t>
+      </w:r>
+      <w:r>
+        <w:t>sí</w:t>
+      </w:r>
+      <w:r>
+        <w:t>.</w:t>
+      </w:r>
+    </w:p>
+    <w:p/>
+    <w:p/>
+    <w:p>
+      <w:pPr>
+        <w:rPr>
+          <w:sz w:val="40"/>
+          <w:szCs w:val="40"/>
+        </w:rPr>
+      </w:pPr>
+      <w:r>
+        <w:rPr>
+          <w:sz w:val="40"/>
+          <w:szCs w:val="40"/>
+        </w:rPr>
+        <w:t xml:space="preserve">Diapositiva </w:t>
+      </w:r>
+      <w:r>
+        <w:rPr>
+          <w:sz w:val="40"/>
+          <w:szCs w:val="40"/>
+        </w:rPr>
+        <w:t>12</w:t>
+      </w:r>
+      <w:r>
+        <w:rPr>
+          <w:sz w:val="40"/>
+          <w:szCs w:val="40"/>
+        </w:rPr>
+        <w:t>:</w:t>
+      </w:r>
+      <w:r>
+        <w:rPr>
+          <w:sz w:val="40"/>
+          <w:szCs w:val="40"/>
+        </w:rPr>
+        <w:t xml:space="preserve"> </w:t>
+      </w:r>
+      <w:r>
+        <w:rPr>
+          <w:sz w:val="40"/>
+          <w:szCs w:val="40"/>
+        </w:rPr>
+        <w:t xml:space="preserve">Conector </w:t>
+      </w:r>
+      <w:proofErr w:type="spellStart"/>
+      <w:r>
+        <w:rPr>
+          <w:sz w:val="40"/>
+          <w:szCs w:val="40"/>
+        </w:rPr>
+        <w:t>Javascript</w:t>
+      </w:r>
+      <w:proofErr w:type="spellEnd"/>
+    </w:p>
+    <w:p>
+      <w:r>
+        <w:t xml:space="preserve">Cuando la librería </w:t>
+      </w:r>
+      <w:proofErr w:type="spellStart"/>
+      <w:r>
+        <w:t>GoJS</w:t>
+      </w:r>
+      <w:proofErr w:type="spellEnd"/>
+      <w:r>
+        <w:t xml:space="preserve"> desea comunicarse con </w:t>
+      </w:r>
+      <w:proofErr w:type="spellStart"/>
+      <w:r>
+        <w:t>Vaadin</w:t>
+      </w:r>
+      <w:proofErr w:type="spellEnd"/>
+      <w:r>
+        <w:t xml:space="preserve"> es necesario utilizar un fichero intermedio llamado conector que haga de enlace entre Java y </w:t>
+      </w:r>
+      <w:proofErr w:type="spellStart"/>
+      <w:r>
+        <w:t>Javascript</w:t>
+      </w:r>
+      <w:proofErr w:type="spellEnd"/>
+      <w:r>
+        <w:t>, este se encarga de informar a Java de los eventos ocurridos en la librería, además de mandar a la librería modificar su estado, por ejemplo, de añadir un nuevo nodo al gráfico.</w:t>
+      </w:r>
+      <w:r>
+        <w:t xml:space="preserve"> </w:t>
+      </w:r>
+    </w:p>
+    <w:p>
+      <w:r>
+        <w:t xml:space="preserve">En ocasiones fue necesario realizar modificaciones del comportamiento por defecto de la herramienta. Por ejemplo, en </w:t>
+      </w:r>
+      <w:proofErr w:type="spellStart"/>
+      <w:r>
+        <w:t>GoJS</w:t>
+      </w:r>
+      <w:proofErr w:type="spellEnd"/>
+      <w:r>
+        <w:t xml:space="preserve">, cuando se unen dos puertos, internamente, se crea un nuevo elemento que simula dicho enlace, para mi caso, mi esquema de interacción comienza por cuando el usuario realiza una interacción con la vista, entonces yo lo que trato son eventos, por lo tanto, no necesitaba que se crease dicho enlace, sino que se mandase un evento de enlazado, para posteriormente ser tratado en el </w:t>
+      </w:r>
+      <w:proofErr w:type="spellStart"/>
+      <w:r>
+        <w:t>presenter</w:t>
+      </w:r>
+      <w:proofErr w:type="spellEnd"/>
+      <w:r>
+        <w:t xml:space="preserve"> y este decidir crearlo o no, debido a que un enlace puede no ser valido si las variables que se conectan son de diferente tipo.</w:t>
+      </w:r>
+    </w:p>
+    <w:p/>
+    <w:p>
+      <w:pPr>
+        <w:rPr>
+          <w:sz w:val="40"/>
+          <w:szCs w:val="40"/>
+        </w:rPr>
+      </w:pPr>
+      <w:r>
+        <w:rPr>
+          <w:sz w:val="40"/>
+          <w:szCs w:val="40"/>
+        </w:rPr>
+        <w:t xml:space="preserve">Diapositiva </w:t>
+      </w:r>
+      <w:r>
+        <w:rPr>
+          <w:sz w:val="40"/>
+          <w:szCs w:val="40"/>
+        </w:rPr>
+        <w:t>1</w:t>
+      </w:r>
+      <w:r>
+        <w:rPr>
+          <w:sz w:val="40"/>
+          <w:szCs w:val="40"/>
+        </w:rPr>
+        <w:t xml:space="preserve">3: </w:t>
+      </w:r>
+      <w:r>
+        <w:rPr>
+          <w:sz w:val="40"/>
+          <w:szCs w:val="40"/>
+        </w:rPr>
+        <w:t>Integración</w:t>
+      </w:r>
+      <w:r>
+        <w:rPr>
+          <w:sz w:val="40"/>
+          <w:szCs w:val="40"/>
+        </w:rPr>
+        <w:t xml:space="preserve"> </w:t>
+      </w:r>
+      <w:proofErr w:type="spellStart"/>
+      <w:r>
+        <w:rPr>
+          <w:sz w:val="40"/>
+          <w:szCs w:val="40"/>
+        </w:rPr>
+        <w:t>Vaadin</w:t>
+      </w:r>
+      <w:proofErr w:type="spellEnd"/>
+    </w:p>
+    <w:p>
+      <w:proofErr w:type="spellStart"/>
+      <w:r>
+        <w:t>Vaadin</w:t>
+      </w:r>
+      <w:proofErr w:type="spellEnd"/>
+      <w:r>
+        <w:t xml:space="preserve"> utiliza componentes para mostrar información en la vista, por </w:t>
+      </w:r>
+      <w:r>
+        <w:t>ejemplo,</w:t>
+      </w:r>
+      <w:r>
+        <w:t xml:space="preserve"> un componente muy utilizado puede ser un simple botón, además de los ya existentes y los que se pueden construir en </w:t>
+      </w:r>
+      <w:proofErr w:type="spellStart"/>
+      <w:r>
+        <w:t>Vaadin</w:t>
+      </w:r>
+      <w:proofErr w:type="spellEnd"/>
+      <w:r>
+        <w:t xml:space="preserve">, se pueden utilizar </w:t>
+      </w:r>
+      <w:r>
+        <w:t>librerías</w:t>
+      </w:r>
+      <w:r>
+        <w:t xml:space="preserve"> </w:t>
+      </w:r>
+      <w:proofErr w:type="spellStart"/>
+      <w:r>
+        <w:t>javascript</w:t>
+      </w:r>
+      <w:proofErr w:type="spellEnd"/>
+      <w:r>
+        <w:t xml:space="preserve"> para dar mas potencia grafica o para realizar </w:t>
+      </w:r>
+      <w:r>
+        <w:t>gráficos</w:t>
+      </w:r>
+      <w:r>
+        <w:t xml:space="preserve"> que no es capaz </w:t>
+      </w:r>
+      <w:proofErr w:type="spellStart"/>
+      <w:r>
+        <w:t>Vaadin</w:t>
+      </w:r>
+      <w:proofErr w:type="spellEnd"/>
+      <w:r>
+        <w:t xml:space="preserve">. Para eso, se cuenta con los componentes abstractos, los cuales se componen de una lógica de negocio y de un estado y se comunican con las </w:t>
+      </w:r>
+      <w:r>
+        <w:t>librerías</w:t>
+      </w:r>
+      <w:r>
+        <w:t xml:space="preserve"> mediante conectores, como vimos anteriormente.</w:t>
+      </w:r>
+    </w:p>
+    <w:p>
+      <w:r>
+        <w:t>El componente se sustenta bajo el modelo siguiente. En este modelo podemos identificar dos elementos principales, las cajas y los enlaces, dentro de las cajas existirán dos tipos, las de procesos y las de subprocesos, un proceso albergara un numero indefinido de subprocesos.</w:t>
+      </w:r>
+      <w:r>
+        <w:t xml:space="preserve"> Estas clases deberán de ser implementadas por cualquier proyecto que quiera utilizar este componente para dar toda la lógica funcional al mismo.</w:t>
+      </w:r>
+    </w:p>
+    <w:p>
+      <w:r>
+        <w:t xml:space="preserve">Con esta </w:t>
+      </w:r>
+      <w:r>
+        <w:t>integración</w:t>
+      </w:r>
+      <w:r>
+        <w:t xml:space="preserve"> se cierra el componente genérico, un ejemple de </w:t>
+      </w:r>
+      <w:r>
+        <w:t>interacción</w:t>
+      </w:r>
+      <w:r>
+        <w:t xml:space="preserve"> seria crear un nodo. Cuando el </w:t>
+      </w:r>
+      <w:proofErr w:type="spellStart"/>
+      <w:r>
+        <w:t>presenter</w:t>
+      </w:r>
+      <w:proofErr w:type="spellEnd"/>
+      <w:r>
+        <w:t xml:space="preserve"> se comunica con </w:t>
+      </w:r>
+      <w:r>
+        <w:t>el componente, le pasa los parámetros necesarios para su creación y este se encarga de cambiar el estado del diagrama y de mandar al conector que realice los cambios en el mismo.</w:t>
+      </w:r>
+    </w:p>
+    <w:p>
+      <w:pPr>
+        <w:rPr>
+          <w:sz w:val="40"/>
+          <w:szCs w:val="40"/>
+        </w:rPr>
+      </w:pPr>
+      <w:r>
+        <w:rPr>
+          <w:sz w:val="40"/>
+          <w:szCs w:val="40"/>
+        </w:rPr>
+        <w:lastRenderedPageBreak/>
+        <w:t xml:space="preserve">Diapositiva </w:t>
+      </w:r>
+      <w:r>
+        <w:rPr>
+          <w:sz w:val="40"/>
+          <w:szCs w:val="40"/>
+        </w:rPr>
+        <w:t>1</w:t>
+      </w:r>
+      <w:r>
+        <w:rPr>
+          <w:sz w:val="40"/>
+          <w:szCs w:val="40"/>
+        </w:rPr>
+        <w:t>5</w:t>
+      </w:r>
+      <w:r>
+        <w:rPr>
+          <w:sz w:val="40"/>
+          <w:szCs w:val="40"/>
+        </w:rPr>
+        <w:t xml:space="preserve">: </w:t>
+      </w:r>
+      <w:r>
+        <w:rPr>
+          <w:sz w:val="40"/>
+          <w:szCs w:val="40"/>
+        </w:rPr>
+        <w:t>Integración LUCA</w:t>
+      </w:r>
+    </w:p>
+    <w:p>
+      <w:r>
+        <w:t xml:space="preserve">El incremento de LUCA consta de la creación de los diferentes </w:t>
+      </w:r>
+      <w:proofErr w:type="spellStart"/>
+      <w:r>
+        <w:t>presenters</w:t>
+      </w:r>
+      <w:proofErr w:type="spellEnd"/>
+      <w:r>
+        <w:t xml:space="preserve"> y de las capas: controlador, servicio y repositorio.</w:t>
+      </w:r>
+      <w:r>
+        <w:t xml:space="preserve"> Por lo tanto</w:t>
+      </w:r>
+      <w:r>
+        <w:t>,</w:t>
+      </w:r>
+      <w:r>
+        <w:t xml:space="preserve"> el trabajo se </w:t>
+      </w:r>
+      <w:r>
+        <w:t xml:space="preserve">centró </w:t>
+      </w:r>
+      <w:r>
+        <w:t>en dichas áreas, con una mayor</w:t>
+      </w:r>
+      <w:r>
+        <w:t xml:space="preserve"> complejidad en los </w:t>
+      </w:r>
+      <w:proofErr w:type="spellStart"/>
+      <w:r>
+        <w:t>presenters</w:t>
+      </w:r>
+      <w:proofErr w:type="spellEnd"/>
+      <w:r>
+        <w:t xml:space="preserve"> que son los que albergan toda la lógica de la aplicación.</w:t>
+      </w:r>
+      <w:r>
+        <w:t xml:space="preserve"> </w:t>
+      </w:r>
+    </w:p>
+    <w:p>
+      <w:r>
+        <w:t>Abstrayéndonos</w:t>
+      </w:r>
+      <w:r>
+        <w:t xml:space="preserve"> del apartado técnico, se crearon todos los </w:t>
+      </w:r>
+      <w:proofErr w:type="spellStart"/>
+      <w:r>
+        <w:t>menus</w:t>
+      </w:r>
+      <w:proofErr w:type="spellEnd"/>
+      <w:r>
+        <w:t xml:space="preserve"> y </w:t>
+      </w:r>
+      <w:r>
+        <w:t>contextos</w:t>
+      </w:r>
+      <w:r>
+        <w:t xml:space="preserve"> necesarios para poder </w:t>
+      </w:r>
+      <w:r>
+        <w:t>listar</w:t>
+      </w:r>
+      <w:r>
+        <w:t xml:space="preserve"> los diferentes procesos en estado </w:t>
+      </w:r>
+      <w:proofErr w:type="gramStart"/>
+      <w:r>
+        <w:t>de  gestión</w:t>
+      </w:r>
+      <w:proofErr w:type="gramEnd"/>
+      <w:r>
+        <w:t xml:space="preserve"> y de ejecución</w:t>
+      </w:r>
+      <w:r>
+        <w:t xml:space="preserve"> en vistas separadas,</w:t>
+      </w:r>
+      <w:r>
+        <w:t xml:space="preserve"> para poder después, crear o modificar procesos en una vista y en otra ejecutarlos.</w:t>
+      </w:r>
+    </w:p>
+    <w:p/>
+    <w:p>
+      <w:pPr>
+        <w:rPr>
+          <w:sz w:val="40"/>
+          <w:szCs w:val="40"/>
+        </w:rPr>
+      </w:pPr>
+      <w:r>
+        <w:rPr>
+          <w:sz w:val="40"/>
+          <w:szCs w:val="40"/>
+        </w:rPr>
+        <w:t xml:space="preserve">Diapositiva </w:t>
+      </w:r>
+      <w:r>
+        <w:rPr>
+          <w:sz w:val="40"/>
+          <w:szCs w:val="40"/>
+        </w:rPr>
+        <w:t>1</w:t>
+      </w:r>
+      <w:r>
+        <w:rPr>
+          <w:sz w:val="40"/>
+          <w:szCs w:val="40"/>
+        </w:rPr>
+        <w:t>7</w:t>
+      </w:r>
+      <w:r>
+        <w:rPr>
+          <w:sz w:val="40"/>
+          <w:szCs w:val="40"/>
+        </w:rPr>
+        <w:t xml:space="preserve">: </w:t>
+      </w:r>
+      <w:r>
+        <w:rPr>
+          <w:sz w:val="40"/>
+          <w:szCs w:val="40"/>
+        </w:rPr>
+        <w:t>Negocio y persistencia</w:t>
       </w:r>
       <w:bookmarkStart w:id="0" w:name="_GoBack"/>
       <w:bookmarkEnd w:id="0"/>
     </w:p>
     <w:p/>
-    <w:p>
-      <w:pPr>
-        <w:rPr>
-          <w:sz w:val="40"/>
-          <w:szCs w:val="40"/>
-        </w:rPr>
-      </w:pPr>
-      <w:r>
-        <w:rPr>
-          <w:sz w:val="40"/>
-          <w:szCs w:val="40"/>
-        </w:rPr>
-        <w:t xml:space="preserve">Diapositiva </w:t>
-      </w:r>
-      <w:r>
-        <w:rPr>
-          <w:sz w:val="40"/>
-          <w:szCs w:val="40"/>
-        </w:rPr>
-        <w:t>10</w:t>
-      </w:r>
-      <w:r>
-        <w:rPr>
-          <w:sz w:val="40"/>
-          <w:szCs w:val="40"/>
-        </w:rPr>
-        <w:t xml:space="preserve">: </w:t>
-      </w:r>
-      <w:r>
-        <w:rPr>
-          <w:sz w:val="40"/>
-          <w:szCs w:val="40"/>
-        </w:rPr>
-        <w:t>Metodología</w:t>
-      </w:r>
-    </w:p>
-    <w:p>
-      <w:r>
-        <w:t xml:space="preserve">El proyecto se realizó de forma iterativa siguiendo algunos principios de las metodologías ágiles, como es la existencia de un </w:t>
-      </w:r>
-      <w:proofErr w:type="spellStart"/>
-      <w:r>
-        <w:t>product</w:t>
-      </w:r>
-      <w:proofErr w:type="spellEnd"/>
-      <w:r>
-        <w:t xml:space="preserve"> backlog, en un inicio se asignaron un conjunto de tareas o ítems que habría que ir completando, como es la definición del editor, la integración con </w:t>
-      </w:r>
-      <w:proofErr w:type="spellStart"/>
-      <w:r>
-        <w:t>vaadin</w:t>
-      </w:r>
-      <w:proofErr w:type="spellEnd"/>
-      <w:r>
-        <w:t xml:space="preserve">, o la implementación de capas de servicio y repositorio. Entre otro conjunto de principios estaba el llevar un seguimiento, en este caso semanal, donde yo iba informando de mis avances al </w:t>
-      </w:r>
-      <w:proofErr w:type="spellStart"/>
-      <w:r>
-        <w:t>product</w:t>
-      </w:r>
-      <w:proofErr w:type="spellEnd"/>
-      <w:r>
-        <w:t xml:space="preserve"> </w:t>
-      </w:r>
-      <w:proofErr w:type="spellStart"/>
-      <w:r>
-        <w:t>owner</w:t>
-      </w:r>
-      <w:proofErr w:type="spellEnd"/>
-      <w:r>
-        <w:t>, en mi caso fue mi gerente, de forma que este este informado de los avances y de los problemas que me iban surgiendo durante el transcurso del proyecto.</w:t>
-      </w:r>
-    </w:p>
-    <w:p>
-      <w:pPr>
-        <w:rPr>
-          <w:sz w:val="40"/>
-          <w:szCs w:val="40"/>
-        </w:rPr>
-      </w:pPr>
-      <w:r>
-        <w:rPr>
-          <w:sz w:val="40"/>
-          <w:szCs w:val="40"/>
-        </w:rPr>
-        <w:lastRenderedPageBreak/>
-        <w:t xml:space="preserve">Diapositiva </w:t>
-      </w:r>
-      <w:r>
-        <w:rPr>
-          <w:sz w:val="40"/>
-          <w:szCs w:val="40"/>
-        </w:rPr>
-        <w:t>1</w:t>
-      </w:r>
-      <w:r>
-        <w:rPr>
-          <w:sz w:val="40"/>
-          <w:szCs w:val="40"/>
-        </w:rPr>
-        <w:t>1</w:t>
-      </w:r>
-      <w:r>
-        <w:rPr>
-          <w:sz w:val="40"/>
-          <w:szCs w:val="40"/>
-        </w:rPr>
-        <w:t xml:space="preserve">: </w:t>
-      </w:r>
-      <w:r>
-        <w:rPr>
-          <w:sz w:val="40"/>
-          <w:szCs w:val="40"/>
-        </w:rPr>
-        <w:t>Editor Gráfico</w:t>
-      </w:r>
-    </w:p>
-    <w:p>
-      <w:r>
-        <w:t xml:space="preserve">La primera etapa de desarrollo consistió en un aprendizaje y una primera toma de contacto con la librería </w:t>
-      </w:r>
-      <w:proofErr w:type="spellStart"/>
-      <w:r>
-        <w:t>GoJS</w:t>
-      </w:r>
-      <w:proofErr w:type="spellEnd"/>
-      <w:r>
-        <w:t>, la cual se encargaría de montar toda la estructura gráfica.</w:t>
-      </w:r>
-      <w:r>
-        <w:t xml:space="preserve"> Esta librería es muy potente y permite tener una lógica compleja en su interior.</w:t>
-      </w:r>
-    </w:p>
-    <w:p>
-      <w:r>
-        <w:t xml:space="preserve">En esta diapositiva podemos observar cual fue el diseño obtenido tras finalizar el proyecto. </w:t>
-      </w:r>
-      <w:r>
-        <w:t xml:space="preserve">Podemos observar que la caja contenedora es el propio proceso y tiene en su interior </w:t>
-      </w:r>
-      <w:proofErr w:type="spellStart"/>
-      <w:r>
-        <w:t>subcajas</w:t>
-      </w:r>
-      <w:proofErr w:type="spellEnd"/>
-      <w:r>
-        <w:t xml:space="preserve"> o subprocesos interconectados entre </w:t>
-      </w:r>
-      <w:proofErr w:type="spellStart"/>
-      <w:r>
-        <w:t>si</w:t>
-      </w:r>
-      <w:proofErr w:type="spellEnd"/>
-      <w:r>
-        <w:t>.</w:t>
-      </w:r>
-    </w:p>
     <w:p/>
-    <w:p>
-      <w:r>
-        <w:t xml:space="preserve">En ocasiones fue necesario realizar </w:t>
-      </w:r>
-      <w:r>
-        <w:t>modificaciones</w:t>
-      </w:r>
-      <w:r>
-        <w:t xml:space="preserve"> del comportamiento por defecto de la herramienta. Por ejemplo, en </w:t>
-      </w:r>
-      <w:proofErr w:type="spellStart"/>
-      <w:r>
-        <w:t>GoJS</w:t>
-      </w:r>
-      <w:proofErr w:type="spellEnd"/>
-      <w:r>
-        <w:t xml:space="preserve">, cuando se unen dos puertos, internamente, se crea un nuevo elemento que simula dicho enlace, para mi caso, mi esquema de </w:t>
-      </w:r>
-      <w:r>
-        <w:t>interacción</w:t>
-      </w:r>
-      <w:r>
-        <w:t xml:space="preserve"> comienza por cuando el </w:t>
-      </w:r>
-      <w:r>
-        <w:t>usuario</w:t>
-      </w:r>
-      <w:r>
-        <w:t xml:space="preserve"> realiza una </w:t>
-      </w:r>
-      <w:r>
-        <w:t>interacción</w:t>
-      </w:r>
-      <w:r>
-        <w:t xml:space="preserve"> con la vista, entonces yo lo que trato son eventos, por lo tanto, no necesitaba que se crease dicho enlace, sino que se mandase un evento de enlazado, para posteriormente ser </w:t>
-      </w:r>
-      <w:r>
-        <w:t>tratado</w:t>
-      </w:r>
-      <w:r>
-        <w:t xml:space="preserve"> en el </w:t>
-      </w:r>
-      <w:proofErr w:type="spellStart"/>
-      <w:r>
-        <w:t>presenter</w:t>
-      </w:r>
-      <w:proofErr w:type="spellEnd"/>
-      <w:r>
-        <w:t xml:space="preserve"> y este decidir crearlo o no</w:t>
-      </w:r>
-      <w:r>
-        <w:t xml:space="preserve">, debido a que un </w:t>
-      </w:r>
-      <w:r>
-        <w:t>enlace</w:t>
-      </w:r>
-      <w:r>
-        <w:t xml:space="preserve"> puede no ser valido si las variables que se conectan son de diferente tipo.</w:t>
-      </w:r>
-    </w:p>
-    <w:p>
-      <w:pPr>
-        <w:rPr>
-          <w:sz w:val="40"/>
-          <w:szCs w:val="40"/>
-        </w:rPr>
-      </w:pPr>
-      <w:r>
-        <w:rPr>
-          <w:sz w:val="40"/>
-          <w:szCs w:val="40"/>
-        </w:rPr>
-        <w:t xml:space="preserve">Diapositiva </w:t>
-      </w:r>
-      <w:r>
-        <w:rPr>
-          <w:sz w:val="40"/>
-          <w:szCs w:val="40"/>
-        </w:rPr>
-        <w:t>11</w:t>
-      </w:r>
-      <w:r>
-        <w:rPr>
-          <w:sz w:val="40"/>
-          <w:szCs w:val="40"/>
-        </w:rPr>
-        <w:t>: Objetivos del proyecto</w:t>
-      </w:r>
-    </w:p>
     <w:p/>
-    <w:p>
-      <w:pPr>
-        <w:rPr>
-          <w:sz w:val="40"/>
-          <w:szCs w:val="40"/>
-        </w:rPr>
-      </w:pPr>
-      <w:r>
-        <w:rPr>
-          <w:sz w:val="40"/>
-          <w:szCs w:val="40"/>
-        </w:rPr>
-        <w:t xml:space="preserve">Diapositiva </w:t>
-      </w:r>
-      <w:r>
-        <w:rPr>
-          <w:sz w:val="40"/>
-          <w:szCs w:val="40"/>
-        </w:rPr>
-        <w:t>12</w:t>
-      </w:r>
-      <w:r>
-        <w:rPr>
-          <w:sz w:val="40"/>
-          <w:szCs w:val="40"/>
-        </w:rPr>
-        <w:t>:</w:t>
-      </w:r>
-      <w:r>
-        <w:rPr>
-          <w:sz w:val="40"/>
-          <w:szCs w:val="40"/>
-        </w:rPr>
-        <w:t xml:space="preserve"> </w:t>
-      </w:r>
-      <w:r>
-        <w:rPr>
-          <w:sz w:val="40"/>
-          <w:szCs w:val="40"/>
-        </w:rPr>
-        <w:t>Objetivos del proyecto</w:t>
-      </w:r>
-    </w:p>
     <w:p/>
-    <w:p>
-      <w:pPr>
-        <w:rPr>
-          <w:sz w:val="40"/>
-          <w:szCs w:val="40"/>
-        </w:rPr>
-      </w:pPr>
-      <w:r>
-        <w:rPr>
-          <w:sz w:val="40"/>
-          <w:szCs w:val="40"/>
-        </w:rPr>
-        <w:t xml:space="preserve">Diapositiva </w:t>
-      </w:r>
-      <w:r>
-        <w:rPr>
-          <w:sz w:val="40"/>
-          <w:szCs w:val="40"/>
-        </w:rPr>
-        <w:t>1</w:t>
-      </w:r>
-      <w:r>
-        <w:rPr>
-          <w:sz w:val="40"/>
-          <w:szCs w:val="40"/>
-        </w:rPr>
-        <w:t>3: Objetivos del proyecto</w:t>
-      </w:r>
-    </w:p>
     <w:p/>
-    <w:p>
-      <w:pPr>
-        <w:rPr>
-          <w:sz w:val="40"/>
-          <w:szCs w:val="40"/>
-        </w:rPr>
-      </w:pPr>
-      <w:r>
-        <w:rPr>
-          <w:sz w:val="40"/>
-          <w:szCs w:val="40"/>
-        </w:rPr>
-        <w:t xml:space="preserve">Diapositiva </w:t>
-      </w:r>
-      <w:r>
-        <w:rPr>
-          <w:sz w:val="40"/>
-          <w:szCs w:val="40"/>
-        </w:rPr>
-        <w:t>14</w:t>
-      </w:r>
-      <w:r>
-        <w:rPr>
-          <w:sz w:val="40"/>
-          <w:szCs w:val="40"/>
-        </w:rPr>
-        <w:t>: Objetivos del proyecto</w:t>
-      </w:r>
-    </w:p>
     <w:p/>
     <w:p/>
     <w:p/>

</xml_diff>

<commit_message>
boceto inicial de presentacion
guia de que decir en la presentacion
</commit_message>
<xml_diff>
--- a/presentacion/Guía presentacion.docx
+++ b/presentacion/Guía presentacion.docx
@@ -1163,11 +1163,9 @@
       <w:r>
         <w:t xml:space="preserve"> los diferentes procesos en estado </w:t>
       </w:r>
-      <w:proofErr w:type="gramStart"/>
-      <w:r>
-        <w:t>de  gestión</w:t>
-      </w:r>
-      <w:proofErr w:type="gramEnd"/>
+      <w:r>
+        <w:t>de gestión</w:t>
+      </w:r>
       <w:r>
         <w:t xml:space="preserve"> y de ejecución</w:t>
       </w:r>
@@ -1220,12 +1218,400 @@
           <w:szCs w:val="40"/>
         </w:rPr>
         <w:t>Negocio y persistencia</w:t>
+      </w:r>
+    </w:p>
+    <w:p/>
+    <w:p>
+      <w:pPr>
+        <w:ind w:left="708"/>
+      </w:pPr>
+      <w:r>
+        <w:t>Para que un usuario puede acceder a los procesos que ha realizado con anterioridad, fue necesario persistir el modelo de datos del proceso</w:t>
+      </w:r>
+      <w:r>
+        <w:t xml:space="preserve">. Como podéis observar tenemos las dos clases principales que alojan los procesos y subprocesos, es decir, los nodos gráficos que se muestran en la vista. </w:t>
+      </w:r>
+      <w:r>
+        <w:t>También</w:t>
+      </w:r>
+      <w:r>
+        <w:t xml:space="preserve"> tenemos las variables asociadas a un proceso, que se definen únicamente por el proceso al que pertenecen</w:t>
+      </w:r>
+      <w:r>
+        <w:t xml:space="preserve"> y </w:t>
+      </w:r>
+      <w:r>
+        <w:t xml:space="preserve">el subproceso </w:t>
+      </w:r>
+      <w:r>
+        <w:t>que aloja la consulta de la que recibe la variable propiamente dicha.</w:t>
+      </w:r>
+      <w:r>
+        <w:t xml:space="preserve"> Las relaciones entre los subprocesos y los nodos condicionales también se persisten.</w:t>
+      </w:r>
+    </w:p>
+    <w:p>
+      <w:pPr>
+        <w:ind w:left="708"/>
+      </w:pPr>
+    </w:p>
+    <w:p>
+      <w:pPr>
+        <w:ind w:left="708"/>
+      </w:pPr>
+      <w:r>
+        <w:t xml:space="preserve">Para realizar la capa de persistencia, en LUCA, se utiliza JPA, este </w:t>
+      </w:r>
+      <w:proofErr w:type="spellStart"/>
+      <w:r>
+        <w:t>framework</w:t>
+      </w:r>
+      <w:proofErr w:type="spellEnd"/>
+      <w:r>
+        <w:t>, mapeando las clases de negocio con las anotaciones pertinentes es capaz de crear todo el esquema de base de datos (MySQL)</w:t>
+      </w:r>
+      <w:r>
+        <w:t>.</w:t>
+      </w:r>
+      <w:r>
+        <w:t xml:space="preserve"> </w:t>
+      </w:r>
+    </w:p>
+    <w:p>
+      <w:pPr>
+        <w:ind w:left="708"/>
+      </w:pPr>
+    </w:p>
+    <w:p>
+      <w:pPr>
+        <w:ind w:left="708"/>
+      </w:pPr>
+      <w:r>
+        <w:t xml:space="preserve">De cara a las clases de repositorio, </w:t>
+      </w:r>
+      <w:r>
+        <w:t>LUCA posee una clase genérica que realiza las operaciones CRUD, por lo tanto, para crear las clases de repositorio de las diferentes clases del modelo fue necesario extender dicha clase</w:t>
+      </w:r>
+      <w:r>
+        <w:t>.</w:t>
+      </w:r>
+    </w:p>
+    <w:p>
+      <w:pPr>
+        <w:ind w:left="708"/>
+      </w:pPr>
+    </w:p>
+    <w:p>
+      <w:pPr>
+        <w:rPr>
+          <w:sz w:val="40"/>
+          <w:szCs w:val="40"/>
+        </w:rPr>
+      </w:pPr>
+      <w:r>
+        <w:rPr>
+          <w:sz w:val="40"/>
+          <w:szCs w:val="40"/>
+        </w:rPr>
+        <w:t xml:space="preserve">Diapositiva </w:t>
+      </w:r>
+      <w:r>
+        <w:rPr>
+          <w:sz w:val="40"/>
+          <w:szCs w:val="40"/>
+        </w:rPr>
+        <w:t>1</w:t>
+      </w:r>
+      <w:r>
+        <w:rPr>
+          <w:sz w:val="40"/>
+          <w:szCs w:val="40"/>
+        </w:rPr>
+        <w:t>9: Ejecución de procesos</w:t>
+      </w:r>
+    </w:p>
+    <w:p>
+      <w:pPr>
+        <w:ind w:left="708"/>
+      </w:pPr>
+      <w:r>
+        <w:t>La ejecución de los procesos se basa en ejecutar cada consulta de forma iterativa con la siguiente, es decir, el proceso</w:t>
+      </w:r>
+      <w:r>
+        <w:t>, que</w:t>
+      </w:r>
+      <w:r>
+        <w:t xml:space="preserve"> posee o no variables de entrada</w:t>
+      </w:r>
+      <w:r>
+        <w:t xml:space="preserve"> ejecuta </w:t>
+      </w:r>
+      <w:r>
+        <w:t xml:space="preserve">cada consulta sin entradas o con variables de entrada conectadas a las variables </w:t>
+      </w:r>
+      <w:r>
+        <w:t>él</w:t>
+      </w:r>
+      <w:r>
+        <w:t>. Después, los resultados de las consultas se utilizan de entradas para la siguiente, de esta forma comienza un proceso iterativo hasta que una consulta llega a una salida del proceso donde termina la iteración.</w:t>
+      </w:r>
+    </w:p>
+    <w:p>
+      <w:pPr>
+        <w:rPr>
+          <w:sz w:val="40"/>
+          <w:szCs w:val="40"/>
+        </w:rPr>
+      </w:pPr>
+      <w:r>
+        <w:rPr>
+          <w:sz w:val="40"/>
+          <w:szCs w:val="40"/>
+        </w:rPr>
+        <w:t xml:space="preserve">Diapositiva </w:t>
+      </w:r>
+      <w:r>
+        <w:rPr>
+          <w:sz w:val="40"/>
+          <w:szCs w:val="40"/>
+        </w:rPr>
+        <w:t>20</w:t>
+      </w:r>
+      <w:r>
+        <w:rPr>
+          <w:sz w:val="40"/>
+          <w:szCs w:val="40"/>
+        </w:rPr>
+        <w:t xml:space="preserve">: </w:t>
+      </w:r>
+      <w:r>
+        <w:rPr>
+          <w:sz w:val="40"/>
+          <w:szCs w:val="40"/>
+        </w:rPr>
+        <w:t>Pruebas</w:t>
+      </w:r>
+    </w:p>
+    <w:p>
+      <w:pPr>
+        <w:ind w:left="708"/>
+      </w:pPr>
+      <w:r>
+        <w:t xml:space="preserve">Se realizaron pruebas en cada etapa de desarrollo. En la </w:t>
+      </w:r>
+      <w:r>
+        <w:t xml:space="preserve">etapa de desarrollo del editor </w:t>
+      </w:r>
+      <w:r>
+        <w:t>gráfico</w:t>
+      </w:r>
+      <w:r>
+        <w:t xml:space="preserve">, por complicidad en su automatización, se realizaron pruebas visuales viendo </w:t>
+      </w:r>
+      <w:r>
+        <w:lastRenderedPageBreak/>
+        <w:t xml:space="preserve">que los resultados eran los esperados, y al igual con la integración con </w:t>
+      </w:r>
+      <w:proofErr w:type="spellStart"/>
+      <w:r>
+        <w:t>Vaadin</w:t>
+      </w:r>
+      <w:proofErr w:type="spellEnd"/>
+      <w:r>
+        <w:t>, donde se comprobó que los eventos que se lanzaban desde la interfaz llegaban a l proyecto y que desde el proyecto se realizaban ordenes sobre el editor y se visualizaban correctamente.</w:t>
+      </w:r>
+    </w:p>
+    <w:p>
+      <w:pPr>
+        <w:ind w:left="708"/>
+      </w:pPr>
+      <w:r>
+        <w:t>Desde la parte del proceso en LUCA, no se realizaron pruebas unitarias, ya que JPA asegura su perfecto funcionamiento</w:t>
+      </w:r>
+      <w:r>
+        <w:t xml:space="preserve">. Sin embargo, la capa de servicios si que fue probada en su completitud y además dichas pruebas </w:t>
+      </w:r>
+      <w:r>
+        <w:t>fueron</w:t>
+      </w:r>
+      <w:r>
+        <w:t xml:space="preserve"> automatizadas utilizando Spring y </w:t>
+      </w:r>
+      <w:proofErr w:type="spellStart"/>
+      <w:r>
+        <w:t>JUnit</w:t>
+      </w:r>
+      <w:proofErr w:type="spellEnd"/>
+      <w:r>
+        <w:t>.</w:t>
+      </w:r>
+    </w:p>
+    <w:p>
+      <w:pPr>
+        <w:ind w:left="708"/>
+      </w:pPr>
+    </w:p>
+    <w:p>
+      <w:pPr>
+        <w:rPr>
+          <w:sz w:val="40"/>
+          <w:szCs w:val="40"/>
+        </w:rPr>
+      </w:pPr>
+      <w:r>
+        <w:rPr>
+          <w:sz w:val="40"/>
+          <w:szCs w:val="40"/>
+        </w:rPr>
+        <w:t xml:space="preserve">Diapositiva </w:t>
+      </w:r>
+      <w:r>
+        <w:rPr>
+          <w:sz w:val="40"/>
+          <w:szCs w:val="40"/>
+        </w:rPr>
+        <w:t>21: Sumario</w:t>
+      </w:r>
+    </w:p>
+    <w:p>
+      <w:pPr>
+        <w:ind w:left="708"/>
+      </w:pPr>
+      <w:r>
+        <w:t xml:space="preserve">Para resumir todo el contenido, este trabajo de fin de grado ha sido capaz de crear un editor grafico desde el cual el usuario es capaz de crear procesos, que son consultas encadenadas y conectadas por sus variables de entrada y de salida, </w:t>
+      </w:r>
+      <w:r>
+        <w:t>así</w:t>
+      </w:r>
+      <w:r>
+        <w:t xml:space="preserve"> como de ejecutarlos obteniendo unos resultados que son exportables a formato Excel. Además, se pueden ver los resultados intermedios de las consultas ejecutadas.</w:t>
+      </w:r>
+      <w:r>
+        <w:t xml:space="preserve"> Otra cualidad importante es que aplica restricciones de conexión, de forma que una variable no puede ser conectada a otra de diferente tipo.</w:t>
+      </w:r>
+    </w:p>
+    <w:p>
+      <w:pPr>
+        <w:rPr>
+          <w:sz w:val="40"/>
+          <w:szCs w:val="40"/>
+        </w:rPr>
+      </w:pPr>
+      <w:r>
+        <w:rPr>
+          <w:sz w:val="40"/>
+          <w:szCs w:val="40"/>
+        </w:rPr>
+        <w:t xml:space="preserve">Diapositiva </w:t>
+      </w:r>
+      <w:r>
+        <w:rPr>
+          <w:sz w:val="40"/>
+          <w:szCs w:val="40"/>
+        </w:rPr>
+        <w:t>2</w:t>
+      </w:r>
+      <w:r>
+        <w:rPr>
+          <w:sz w:val="40"/>
+          <w:szCs w:val="40"/>
+        </w:rPr>
+        <w:t>2</w:t>
+      </w:r>
+      <w:r>
+        <w:rPr>
+          <w:sz w:val="40"/>
+          <w:szCs w:val="40"/>
+        </w:rPr>
+        <w:t xml:space="preserve">: </w:t>
+      </w:r>
+      <w:r>
+        <w:rPr>
+          <w:sz w:val="40"/>
+          <w:szCs w:val="40"/>
+        </w:rPr>
+        <w:t>Experiencia Personal</w:t>
+      </w:r>
+    </w:p>
+    <w:p>
+      <w:pPr>
+        <w:ind w:left="708"/>
+      </w:pPr>
+      <w:r>
+        <w:t xml:space="preserve">Bajo la experiencia persona, ha sido una gran oportunidad trabajar en una empresa como es CIC, </w:t>
+      </w:r>
+      <w:r>
+        <w:t>así</w:t>
+      </w:r>
+      <w:r>
+        <w:t xml:space="preserve"> </w:t>
       </w:r>
       <w:bookmarkStart w:id="0" w:name="_GoBack"/>
       <w:bookmarkEnd w:id="0"/>
-    </w:p>
-    <w:p/>
-    <w:p/>
+      <w:r>
+        <w:t>como aprender el ritmo de trabajo real y relacionarme con los compañeros de trabajo. He aprendido mucho en las tecnologías que he y estoy utilizando, y además me han dado la oportunidad de seguir</w:t>
+      </w:r>
+      <w:r>
+        <w:t xml:space="preserve"> </w:t>
+      </w:r>
+      <w:r>
+        <w:t>trabajando con ellos.</w:t>
+      </w:r>
+    </w:p>
+    <w:p>
+      <w:pPr>
+        <w:rPr>
+          <w:sz w:val="40"/>
+          <w:szCs w:val="40"/>
+        </w:rPr>
+      </w:pPr>
+      <w:r>
+        <w:rPr>
+          <w:sz w:val="40"/>
+          <w:szCs w:val="40"/>
+        </w:rPr>
+        <w:t xml:space="preserve">Diapositiva </w:t>
+      </w:r>
+      <w:r>
+        <w:rPr>
+          <w:sz w:val="40"/>
+          <w:szCs w:val="40"/>
+        </w:rPr>
+        <w:t>2</w:t>
+      </w:r>
+      <w:r>
+        <w:rPr>
+          <w:sz w:val="40"/>
+          <w:szCs w:val="40"/>
+        </w:rPr>
+        <w:t>3</w:t>
+      </w:r>
+      <w:r>
+        <w:rPr>
+          <w:sz w:val="40"/>
+          <w:szCs w:val="40"/>
+        </w:rPr>
+        <w:t xml:space="preserve">: </w:t>
+      </w:r>
+      <w:r>
+        <w:rPr>
+          <w:sz w:val="40"/>
+          <w:szCs w:val="40"/>
+        </w:rPr>
+        <w:t>Trabajos Futuros</w:t>
+      </w:r>
+    </w:p>
+    <w:p>
+      <w:pPr>
+        <w:ind w:left="708"/>
+      </w:pPr>
+      <w:r>
+        <w:t xml:space="preserve">Un posible trabajo futuro interesante sería aplicar el mismo concepto de concatenación de consultas con los procesos, de forma que se pueda crear una </w:t>
+      </w:r>
+      <w:r>
+        <w:t>gran red de consultas.</w:t>
+      </w:r>
+    </w:p>
     <w:p/>
     <w:p/>
     <w:p/>

</xml_diff>